<commit_message>
plan van aanpak Wendy
</commit_message>
<xml_diff>
--- a/Documenten_afgerond/Groepsdocumenten_afgerond/behoefteanalyse.docx
+++ b/Documenten_afgerond/Groepsdocumenten_afgerond/behoefteanalyse.docx
@@ -80,7 +80,7 @@
               </wp:anchor>
             </w:drawing>
           </mc:Choice>
-          <mc:Fallback xmlns:arto="http://schemas.microsoft.com/office/word/2006/arto" xmlns:wp14="http://schemas.microsoft.com/office/word/2010/wordml" xmlns:a14="http://schemas.microsoft.com/office/drawing/2010/main" xmlns:pic="http://schemas.openxmlformats.org/drawingml/2006/picture" xmlns:a="http://schemas.openxmlformats.org/drawingml/2006/main">
+          <mc:Fallback xmlns:a="http://schemas.openxmlformats.org/drawingml/2006/main" xmlns:pic="http://schemas.openxmlformats.org/drawingml/2006/picture" xmlns:a14="http://schemas.microsoft.com/office/drawing/2010/main" xmlns:wp14="http://schemas.microsoft.com/office/word/2010/wordml" xmlns:arto="http://schemas.microsoft.com/office/word/2006/arto">
             <w:pict w14:anchorId="58D0B458">
               <v:line id="Rechte verbindingslijn 2" style="position:absolute;z-index:251659264;visibility:visible;mso-wrap-style:square;mso-wrap-distance-left:9pt;mso-wrap-distance-top:0;mso-wrap-distance-right:9pt;mso-wrap-distance-bottom:0;mso-position-horizontal:absolute;mso-position-horizontal-relative:text;mso-position-vertical:absolute;mso-position-vertical-relative:text" o:spid="_x0000_s1026" strokecolor="#4472c4 [3204]" strokeweight="1pt" from="-.05pt,8.05pt" to="456.55pt,8.05pt" w14:anchorId="0B443C7E" o:gfxdata="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">
                 <v:stroke joinstyle="miter"/>
@@ -256,6 +256,11 @@
       <w:r>
         <w:t xml:space="preserve">Inleverdatum: </w:t>
       </w:r>
+      <w:r>
+        <w:t>18-02-2019</w:t>
+      </w:r>
+      <w:bookmarkStart w:id="0" w:name="_GoBack"/>
+      <w:bookmarkEnd w:id="0"/>
     </w:p>
     <w:p>
       <w:pPr>
@@ -317,7 +322,7 @@
       <w:sdtContent>
         <w:p>
           <w:pPr>
-            <w:pStyle w:val="TOCHeading"/>
+            <w:pStyle w:val="Kopvaninhoudsopgave"/>
           </w:pPr>
           <w:r>
             <w:t>Inhoud</w:t>
@@ -325,7 +330,7 @@
         </w:p>
         <w:p>
           <w:pPr>
-            <w:pStyle w:val="TOC1"/>
+            <w:pStyle w:val="Inhopg1"/>
             <w:tabs>
               <w:tab w:val="right" w:leader="dot" w:pos="9062"/>
             </w:tabs>
@@ -416,7 +421,7 @@
         </w:p>
         <w:p>
           <w:pPr>
-            <w:pStyle w:val="TOC1"/>
+            <w:pStyle w:val="Inhopg1"/>
             <w:tabs>
               <w:tab w:val="right" w:leader="dot" w:pos="9062"/>
             </w:tabs>
@@ -486,7 +491,7 @@
         </w:p>
         <w:p>
           <w:pPr>
-            <w:pStyle w:val="TOC1"/>
+            <w:pStyle w:val="Inhopg1"/>
             <w:tabs>
               <w:tab w:val="right" w:leader="dot" w:pos="9062"/>
             </w:tabs>
@@ -556,7 +561,7 @@
         </w:p>
         <w:p>
           <w:pPr>
-            <w:pStyle w:val="TOC1"/>
+            <w:pStyle w:val="Inhopg1"/>
             <w:tabs>
               <w:tab w:val="right" w:leader="dot" w:pos="9062"/>
             </w:tabs>
@@ -626,7 +631,7 @@
         </w:p>
         <w:p>
           <w:pPr>
-            <w:pStyle w:val="TOC1"/>
+            <w:pStyle w:val="Inhopg1"/>
             <w:tabs>
               <w:tab w:val="right" w:leader="dot" w:pos="9062"/>
             </w:tabs>
@@ -696,7 +701,7 @@
         </w:p>
         <w:p>
           <w:pPr>
-            <w:pStyle w:val="TOC1"/>
+            <w:pStyle w:val="Inhopg1"/>
             <w:tabs>
               <w:tab w:val="right" w:leader="dot" w:pos="9062"/>
             </w:tabs>
@@ -766,7 +771,7 @@
         </w:p>
         <w:p>
           <w:pPr>
-            <w:pStyle w:val="TOC1"/>
+            <w:pStyle w:val="Inhopg1"/>
             <w:tabs>
               <w:tab w:val="right" w:leader="dot" w:pos="9062"/>
             </w:tabs>
@@ -836,7 +841,7 @@
         </w:p>
         <w:p>
           <w:pPr>
-            <w:pStyle w:val="TOC1"/>
+            <w:pStyle w:val="Inhopg1"/>
             <w:tabs>
               <w:tab w:val="right" w:leader="dot" w:pos="9062"/>
             </w:tabs>
@@ -906,7 +911,7 @@
         </w:p>
         <w:p>
           <w:pPr>
-            <w:pStyle w:val="TOC1"/>
+            <w:pStyle w:val="Inhopg1"/>
             <w:tabs>
               <w:tab w:val="right" w:leader="dot" w:pos="9062"/>
             </w:tabs>
@@ -993,13 +998,14 @@
     </w:p>
     <w:p>
       <w:pPr>
-        <w:pStyle w:val="Heading1"/>
-      </w:pPr>
-      <w:bookmarkStart w:id="0" w:name="_Toc434024"/>
-      <w:r>
+        <w:pStyle w:val="Kop1"/>
+      </w:pPr>
+      <w:bookmarkStart w:id="1" w:name="_Toc434024"/>
+      <w:r>
+        <w:lastRenderedPageBreak/>
         <w:t>1. Samenvatting project</w:t>
       </w:r>
-      <w:bookmarkEnd w:id="0"/>
+      <w:bookmarkEnd w:id="1"/>
     </w:p>
     <w:p/>
     <w:p>
@@ -1115,16 +1121,17 @@
     </w:p>
     <w:p>
       <w:pPr>
-        <w:pStyle w:val="Heading1"/>
-      </w:pPr>
-      <w:bookmarkStart w:id="1" w:name="_Toc434025"/>
-      <w:r>
+        <w:pStyle w:val="Kop1"/>
+      </w:pPr>
+      <w:bookmarkStart w:id="2" w:name="_Toc434025"/>
+      <w:r>
+        <w:lastRenderedPageBreak/>
         <w:t>2</w:t>
       </w:r>
       <w:r>
         <w:t>. Aanleiding</w:t>
       </w:r>
-      <w:bookmarkEnd w:id="1"/>
+      <w:bookmarkEnd w:id="2"/>
     </w:p>
     <w:p/>
     <w:p>
@@ -1185,18 +1192,19 @@
     </w:p>
     <w:p>
       <w:pPr>
-        <w:pStyle w:val="Heading1"/>
-      </w:pPr>
-      <w:bookmarkStart w:id="2" w:name="_Toc434026"/>
-      <w:r>
+        <w:pStyle w:val="Kop1"/>
+      </w:pPr>
+      <w:bookmarkStart w:id="3" w:name="_Toc434026"/>
+      <w:r>
+        <w:lastRenderedPageBreak/>
         <w:t>3. Beschrijving van de applicatie</w:t>
       </w:r>
-      <w:bookmarkEnd w:id="2"/>
+      <w:bookmarkEnd w:id="3"/>
     </w:p>
     <w:p/>
     <w:tbl>
       <w:tblPr>
-        <w:tblStyle w:val="TableGrid"/>
+        <w:tblStyle w:val="Tabelraster"/>
         <w:tblW w:w="0" w:type="auto"/>
         <w:tblLook w:val="04A0" w:firstRow="1" w:lastRow="0" w:firstColumn="1" w:lastColumn="0" w:noHBand="0" w:noVBand="1"/>
       </w:tblPr>
@@ -1501,13 +1509,14 @@
     </w:p>
     <w:p>
       <w:pPr>
-        <w:pStyle w:val="Heading1"/>
-      </w:pPr>
-      <w:bookmarkStart w:id="3" w:name="_Toc434027"/>
-      <w:r>
+        <w:pStyle w:val="Kop1"/>
+      </w:pPr>
+      <w:bookmarkStart w:id="4" w:name="_Toc434027"/>
+      <w:r>
+        <w:lastRenderedPageBreak/>
         <w:t>4. Doelen van de applicatie</w:t>
       </w:r>
-      <w:bookmarkEnd w:id="3"/>
+      <w:bookmarkEnd w:id="4"/>
     </w:p>
     <w:p/>
     <w:p>
@@ -1531,14 +1540,15 @@
     </w:p>
     <w:p>
       <w:pPr>
-        <w:pStyle w:val="Heading1"/>
-      </w:pPr>
-      <w:bookmarkStart w:id="4" w:name="_Toc434028"/>
-      <w:r>
+        <w:pStyle w:val="Kop1"/>
+      </w:pPr>
+      <w:bookmarkStart w:id="5" w:name="_Toc434028"/>
+      <w:r>
+        <w:lastRenderedPageBreak/>
         <w:t>5. Doelgroepen van de applicatie</w:t>
       </w:r>
-      <w:bookmarkStart w:id="5" w:name="_Toc434029"/>
-      <w:bookmarkEnd w:id="4"/>
+      <w:bookmarkStart w:id="6" w:name="_Toc434029"/>
+      <w:bookmarkEnd w:id="5"/>
     </w:p>
     <w:p/>
     <w:p>
@@ -1558,12 +1568,13 @@
     </w:p>
     <w:p>
       <w:pPr>
-        <w:pStyle w:val="Heading1"/>
-      </w:pPr>
-      <w:r>
+        <w:pStyle w:val="Kop1"/>
+      </w:pPr>
+      <w:r>
+        <w:lastRenderedPageBreak/>
         <w:t>6. Vormgeving</w:t>
       </w:r>
-      <w:bookmarkEnd w:id="5"/>
+      <w:bookmarkEnd w:id="6"/>
     </w:p>
     <w:p/>
     <w:p>
@@ -1584,13 +1595,14 @@
     </w:p>
     <w:p>
       <w:pPr>
-        <w:pStyle w:val="Heading1"/>
-      </w:pPr>
-      <w:bookmarkStart w:id="6" w:name="_Toc434030"/>
-      <w:r>
+        <w:pStyle w:val="Kop1"/>
+      </w:pPr>
+      <w:bookmarkStart w:id="7" w:name="_Toc434030"/>
+      <w:r>
+        <w:lastRenderedPageBreak/>
         <w:t>7. Informatie in de applicatie</w:t>
       </w:r>
-      <w:bookmarkEnd w:id="6"/>
+      <w:bookmarkEnd w:id="7"/>
     </w:p>
     <w:p/>
     <w:p>
@@ -1611,7 +1623,7 @@
     </w:p>
     <w:tbl>
       <w:tblPr>
-        <w:tblStyle w:val="TableGrid"/>
+        <w:tblStyle w:val="Tabelraster"/>
         <w:tblW w:w="0" w:type="auto"/>
         <w:tblLook w:val="04A0" w:firstRow="1" w:lastRow="0" w:firstColumn="1" w:lastColumn="0" w:noHBand="0" w:noVBand="1"/>
       </w:tblPr>
@@ -1682,7 +1694,7 @@
           </w:tcPr>
           <w:p>
             <w:pPr>
-              <w:pStyle w:val="ListParagraph"/>
+              <w:pStyle w:val="Lijstalinea"/>
               <w:numPr>
                 <w:ilvl w:val="0"/>
                 <w:numId w:val="3"/>
@@ -1694,7 +1706,7 @@
           </w:p>
           <w:p>
             <w:pPr>
-              <w:pStyle w:val="ListParagraph"/>
+              <w:pStyle w:val="Lijstalinea"/>
               <w:numPr>
                 <w:ilvl w:val="0"/>
                 <w:numId w:val="3"/>
@@ -1706,7 +1718,7 @@
           </w:p>
           <w:p>
             <w:pPr>
-              <w:pStyle w:val="ListParagraph"/>
+              <w:pStyle w:val="Lijstalinea"/>
               <w:numPr>
                 <w:ilvl w:val="0"/>
                 <w:numId w:val="3"/>
@@ -1718,7 +1730,7 @@
           </w:p>
           <w:p>
             <w:pPr>
-              <w:pStyle w:val="ListParagraph"/>
+              <w:pStyle w:val="Lijstalinea"/>
               <w:numPr>
                 <w:ilvl w:val="0"/>
                 <w:numId w:val="3"/>
@@ -1752,7 +1764,7 @@
           </w:tcPr>
           <w:p>
             <w:pPr>
-              <w:pStyle w:val="ListParagraph"/>
+              <w:pStyle w:val="Lijstalinea"/>
               <w:numPr>
                 <w:ilvl w:val="0"/>
                 <w:numId w:val="3"/>
@@ -1764,7 +1776,7 @@
           </w:p>
           <w:p>
             <w:pPr>
-              <w:pStyle w:val="ListParagraph"/>
+              <w:pStyle w:val="Lijstalinea"/>
               <w:numPr>
                 <w:ilvl w:val="0"/>
                 <w:numId w:val="3"/>
@@ -1776,7 +1788,7 @@
           </w:p>
           <w:p>
             <w:pPr>
-              <w:pStyle w:val="ListParagraph"/>
+              <w:pStyle w:val="Lijstalinea"/>
               <w:numPr>
                 <w:ilvl w:val="0"/>
                 <w:numId w:val="3"/>
@@ -1813,7 +1825,7 @@
           </w:tcPr>
           <w:p>
             <w:pPr>
-              <w:pStyle w:val="ListParagraph"/>
+              <w:pStyle w:val="Lijstalinea"/>
               <w:numPr>
                 <w:ilvl w:val="0"/>
                 <w:numId w:val="3"/>
@@ -1825,7 +1837,7 @@
           </w:p>
           <w:p>
             <w:pPr>
-              <w:pStyle w:val="ListParagraph"/>
+              <w:pStyle w:val="Lijstalinea"/>
               <w:numPr>
                 <w:ilvl w:val="0"/>
                 <w:numId w:val="3"/>
@@ -1837,7 +1849,7 @@
           </w:p>
           <w:p>
             <w:pPr>
-              <w:pStyle w:val="ListParagraph"/>
+              <w:pStyle w:val="Lijstalinea"/>
               <w:numPr>
                 <w:ilvl w:val="0"/>
                 <w:numId w:val="3"/>
@@ -1849,7 +1861,7 @@
           </w:p>
           <w:p>
             <w:pPr>
-              <w:pStyle w:val="ListParagraph"/>
+              <w:pStyle w:val="Lijstalinea"/>
               <w:numPr>
                 <w:ilvl w:val="0"/>
                 <w:numId w:val="3"/>
@@ -1886,7 +1898,7 @@
           </w:tcPr>
           <w:p>
             <w:pPr>
-              <w:pStyle w:val="ListParagraph"/>
+              <w:pStyle w:val="Lijstalinea"/>
               <w:numPr>
                 <w:ilvl w:val="0"/>
                 <w:numId w:val="3"/>
@@ -1898,7 +1910,7 @@
           </w:p>
           <w:p>
             <w:pPr>
-              <w:pStyle w:val="ListParagraph"/>
+              <w:pStyle w:val="Lijstalinea"/>
               <w:numPr>
                 <w:ilvl w:val="0"/>
                 <w:numId w:val="3"/>
@@ -1935,7 +1947,7 @@
           </w:tcPr>
           <w:p>
             <w:pPr>
-              <w:pStyle w:val="ListParagraph"/>
+              <w:pStyle w:val="Lijstalinea"/>
               <w:numPr>
                 <w:ilvl w:val="0"/>
                 <w:numId w:val="3"/>
@@ -1947,7 +1959,7 @@
           </w:p>
           <w:p>
             <w:pPr>
-              <w:pStyle w:val="ListParagraph"/>
+              <w:pStyle w:val="Lijstalinea"/>
               <w:numPr>
                 <w:ilvl w:val="0"/>
                 <w:numId w:val="3"/>
@@ -1959,7 +1971,7 @@
           </w:p>
           <w:p>
             <w:pPr>
-              <w:pStyle w:val="ListParagraph"/>
+              <w:pStyle w:val="Lijstalinea"/>
               <w:numPr>
                 <w:ilvl w:val="0"/>
                 <w:numId w:val="3"/>
@@ -1971,7 +1983,7 @@
           </w:p>
           <w:p>
             <w:pPr>
-              <w:pStyle w:val="ListParagraph"/>
+              <w:pStyle w:val="Lijstalinea"/>
               <w:numPr>
                 <w:ilvl w:val="0"/>
                 <w:numId w:val="3"/>
@@ -2019,7 +2031,7 @@
           </w:tcPr>
           <w:p>
             <w:pPr>
-              <w:pStyle w:val="ListParagraph"/>
+              <w:pStyle w:val="Lijstalinea"/>
               <w:numPr>
                 <w:ilvl w:val="0"/>
                 <w:numId w:val="3"/>
@@ -2056,7 +2068,7 @@
           </w:tcPr>
           <w:p>
             <w:pPr>
-              <w:pStyle w:val="ListParagraph"/>
+              <w:pStyle w:val="Lijstalinea"/>
               <w:numPr>
                 <w:ilvl w:val="0"/>
                 <w:numId w:val="3"/>
@@ -2068,7 +2080,7 @@
           </w:p>
           <w:p>
             <w:pPr>
-              <w:pStyle w:val="ListParagraph"/>
+              <w:pStyle w:val="Lijstalinea"/>
               <w:numPr>
                 <w:ilvl w:val="0"/>
                 <w:numId w:val="3"/>
@@ -2080,7 +2092,7 @@
           </w:p>
           <w:p>
             <w:pPr>
-              <w:pStyle w:val="ListParagraph"/>
+              <w:pStyle w:val="Lijstalinea"/>
               <w:numPr>
                 <w:ilvl w:val="0"/>
                 <w:numId w:val="3"/>
@@ -2097,7 +2109,7 @@
           </w:p>
           <w:p>
             <w:pPr>
-              <w:pStyle w:val="ListParagraph"/>
+              <w:pStyle w:val="Lijstalinea"/>
               <w:numPr>
                 <w:ilvl w:val="0"/>
                 <w:numId w:val="3"/>
@@ -2109,7 +2121,7 @@
           </w:p>
           <w:p>
             <w:pPr>
-              <w:pStyle w:val="ListParagraph"/>
+              <w:pStyle w:val="Lijstalinea"/>
               <w:numPr>
                 <w:ilvl w:val="0"/>
                 <w:numId w:val="3"/>
@@ -2146,7 +2158,7 @@
           </w:tcPr>
           <w:p>
             <w:pPr>
-              <w:pStyle w:val="ListParagraph"/>
+              <w:pStyle w:val="Lijstalinea"/>
               <w:numPr>
                 <w:ilvl w:val="0"/>
                 <w:numId w:val="3"/>
@@ -2167,18 +2179,19 @@
     </w:p>
     <w:p>
       <w:pPr>
-        <w:pStyle w:val="Heading1"/>
-      </w:pPr>
-      <w:bookmarkStart w:id="7" w:name="_Toc434031"/>
-      <w:r>
+        <w:pStyle w:val="Kop1"/>
+      </w:pPr>
+      <w:bookmarkStart w:id="8" w:name="_Toc434031"/>
+      <w:r>
+        <w:lastRenderedPageBreak/>
         <w:t>8. Interactie van de applicatie</w:t>
       </w:r>
-      <w:bookmarkEnd w:id="7"/>
+      <w:bookmarkEnd w:id="8"/>
     </w:p>
     <w:p/>
     <w:tbl>
       <w:tblPr>
-        <w:tblStyle w:val="TableGrid"/>
+        <w:tblStyle w:val="Tabelraster"/>
         <w:tblW w:w="0" w:type="auto"/>
         <w:tblLook w:val="04A0" w:firstRow="1" w:lastRow="0" w:firstColumn="1" w:lastColumn="0" w:noHBand="0" w:noVBand="1"/>
       </w:tblPr>
@@ -2241,7 +2254,7 @@
           </w:tcPr>
           <w:p>
             <w:pPr>
-              <w:pStyle w:val="ListParagraph"/>
+              <w:pStyle w:val="Lijstalinea"/>
               <w:numPr>
                 <w:ilvl w:val="0"/>
                 <w:numId w:val="3"/>
@@ -2253,7 +2266,7 @@
           </w:p>
           <w:p>
             <w:pPr>
-              <w:pStyle w:val="ListParagraph"/>
+              <w:pStyle w:val="Lijstalinea"/>
               <w:numPr>
                 <w:ilvl w:val="0"/>
                 <w:numId w:val="3"/>
@@ -2265,7 +2278,7 @@
           </w:p>
           <w:p>
             <w:pPr>
-              <w:pStyle w:val="ListParagraph"/>
+              <w:pStyle w:val="Lijstalinea"/>
               <w:numPr>
                 <w:ilvl w:val="0"/>
                 <w:numId w:val="3"/>
@@ -2294,7 +2307,7 @@
           </w:tcPr>
           <w:p>
             <w:pPr>
-              <w:pStyle w:val="ListParagraph"/>
+              <w:pStyle w:val="Lijstalinea"/>
               <w:numPr>
                 <w:ilvl w:val="0"/>
                 <w:numId w:val="3"/>
@@ -2306,7 +2319,7 @@
           </w:p>
           <w:p>
             <w:pPr>
-              <w:pStyle w:val="ListParagraph"/>
+              <w:pStyle w:val="Lijstalinea"/>
               <w:numPr>
                 <w:ilvl w:val="0"/>
                 <w:numId w:val="3"/>
@@ -2318,7 +2331,7 @@
           </w:p>
           <w:p>
             <w:pPr>
-              <w:pStyle w:val="ListParagraph"/>
+              <w:pStyle w:val="Lijstalinea"/>
               <w:numPr>
                 <w:ilvl w:val="0"/>
                 <w:numId w:val="3"/>
@@ -2330,7 +2343,7 @@
           </w:p>
           <w:p>
             <w:pPr>
-              <w:pStyle w:val="ListParagraph"/>
+              <w:pStyle w:val="Lijstalinea"/>
               <w:numPr>
                 <w:ilvl w:val="0"/>
                 <w:numId w:val="3"/>
@@ -2342,7 +2355,7 @@
           </w:p>
           <w:p>
             <w:pPr>
-              <w:pStyle w:val="ListParagraph"/>
+              <w:pStyle w:val="Lijstalinea"/>
               <w:numPr>
                 <w:ilvl w:val="0"/>
                 <w:numId w:val="3"/>
@@ -2373,7 +2386,7 @@
           </w:tcPr>
           <w:p>
             <w:pPr>
-              <w:pStyle w:val="ListParagraph"/>
+              <w:pStyle w:val="Lijstalinea"/>
               <w:numPr>
                 <w:ilvl w:val="0"/>
                 <w:numId w:val="3"/>
@@ -2385,7 +2398,7 @@
           </w:p>
           <w:p>
             <w:pPr>
-              <w:pStyle w:val="ListParagraph"/>
+              <w:pStyle w:val="Lijstalinea"/>
               <w:numPr>
                 <w:ilvl w:val="0"/>
                 <w:numId w:val="3"/>
@@ -2405,13 +2418,14 @@
     </w:p>
     <w:p>
       <w:pPr>
-        <w:pStyle w:val="Heading1"/>
-      </w:pPr>
-      <w:bookmarkStart w:id="8" w:name="_Toc434032"/>
-      <w:r>
+        <w:pStyle w:val="Kop1"/>
+      </w:pPr>
+      <w:bookmarkStart w:id="9" w:name="_Toc434032"/>
+      <w:r>
+        <w:lastRenderedPageBreak/>
         <w:t>9. Tot slot</w:t>
       </w:r>
-      <w:bookmarkEnd w:id="8"/>
+      <w:bookmarkEnd w:id="9"/>
       <w:r>
         <w:br/>
       </w:r>
@@ -2508,10 +2522,11 @@
         <w:docPartUnique/>
       </w:docPartObj>
     </w:sdtPr>
+    <w:sdtEndPr/>
     <w:sdtContent>
       <w:p>
         <w:pPr>
-          <w:pStyle w:val="Footer"/>
+          <w:pStyle w:val="Voettekst"/>
           <w:jc w:val="right"/>
         </w:pPr>
         <w:r>
@@ -2534,7 +2549,7 @@
   </w:sdt>
   <w:p>
     <w:pPr>
-      <w:pStyle w:val="Header"/>
+      <w:pStyle w:val="Koptekst"/>
       <w:rPr>
         <w:lang w:val="en-US"/>
       </w:rPr>
@@ -2607,7 +2622,7 @@
 <w:hdr xmlns:wpc="http://schemas.microsoft.com/office/word/2010/wordprocessingCanvas" xmlns:cx="http://schemas.microsoft.com/office/drawing/2014/chartex" xmlns:cx1="http://schemas.microsoft.com/office/drawing/2015/9/8/chartex" xmlns:cx2="http://schemas.microsoft.com/office/drawing/2015/10/21/chartex" xmlns:cx3="http://schemas.microsoft.com/office/drawing/2016/5/9/chartex" xmlns:cx4="http://schemas.microsoft.com/office/drawing/2016/5/10/chartex" xmlns:cx5="http://schemas.microsoft.com/office/drawing/2016/5/11/chartex" xmlns:cx6="http://schemas.microsoft.com/office/drawing/2016/5/12/chartex" xmlns:cx7="http://schemas.microsoft.com/office/drawing/2016/5/13/chartex" xmlns:cx8="http://schemas.microsoft.com/office/drawing/2016/5/14/chartex" xmlns:mc="http://schemas.openxmlformats.org/markup-compatibility/2006" xmlns:aink="http://schemas.microsoft.com/office/drawing/2016/ink" xmlns:am3d="http://schemas.microsoft.com/office/drawing/2017/model3d" xmlns:o="urn:schemas-microsoft-com:office:office" xmlns:r="http://schemas.openxmlformats.org/officeDocument/2006/relationships" xmlns:m="http://schemas.openxmlformats.org/officeDocument/2006/math" xmlns:v="urn:schemas-microsoft-com:vml" xmlns:wp14="http://schemas.microsoft.com/office/word/2010/wordprocessingDrawing" xmlns:wp="http://schemas.openxmlformats.org/drawingml/2006/wordprocessingDrawing" xmlns:w10="urn:schemas-microsoft-com:office:word" xmlns:w="http://schemas.openxmlformats.org/wordprocessingml/2006/main" xmlns:w14="http://schemas.microsoft.com/office/word/2010/wordml" xmlns:w15="http://schemas.microsoft.com/office/word/2012/wordml" xmlns:w16cid="http://schemas.microsoft.com/office/word/2016/wordml/cid" xmlns:w16se="http://schemas.microsoft.com/office/word/2015/wordml/symex" xmlns:wpg="http://schemas.microsoft.com/office/word/2010/wordprocessingGroup" xmlns:wpi="http://schemas.microsoft.com/office/word/2010/wordprocessingInk" xmlns:wne="http://schemas.microsoft.com/office/word/2006/wordml" xmlns:wps="http://schemas.microsoft.com/office/word/2010/wordprocessingShape" mc:Ignorable="w14 w15 w16se w16cid wp14">
   <w:p>
     <w:pPr>
-      <w:pStyle w:val="Header"/>
+      <w:pStyle w:val="Koptekst"/>
       <w:rPr>
         <w:lang w:val="en-US"/>
       </w:rPr>
@@ -3339,15 +3354,15 @@
     <w:lsdException w:name="Hashtag" w:semiHidden="1" w:unhideWhenUsed="1"/>
     <w:lsdException w:name="Unresolved Mention" w:semiHidden="1" w:unhideWhenUsed="1"/>
   </w:latentStyles>
-  <w:style w:type="paragraph" w:default="1" w:styleId="Normal">
+  <w:style w:type="paragraph" w:default="1" w:styleId="Standaard">
     <w:name w:val="Normal"/>
     <w:qFormat/>
   </w:style>
-  <w:style w:type="paragraph" w:styleId="Heading1">
+  <w:style w:type="paragraph" w:styleId="Kop1">
     <w:name w:val="heading 1"/>
-    <w:basedOn w:val="Normal"/>
-    <w:next w:val="Normal"/>
-    <w:link w:val="Heading1Char"/>
+    <w:basedOn w:val="Standaard"/>
+    <w:next w:val="Standaard"/>
+    <w:link w:val="Kop1Char"/>
     <w:uiPriority w:val="9"/>
     <w:qFormat/>
     <w:rsid w:val="00A73D44"/>
@@ -3364,13 +3379,13 @@
       <w:szCs w:val="32"/>
     </w:rPr>
   </w:style>
-  <w:style w:type="character" w:default="1" w:styleId="DefaultParagraphFont">
+  <w:style w:type="character" w:default="1" w:styleId="Standaardalinea-lettertype">
     <w:name w:val="Default Paragraph Font"/>
     <w:uiPriority w:val="1"/>
     <w:semiHidden/>
     <w:unhideWhenUsed/>
   </w:style>
-  <w:style w:type="table" w:default="1" w:styleId="TableNormal">
+  <w:style w:type="table" w:default="1" w:styleId="Standaardtabel">
     <w:name w:val="Normal Table"/>
     <w:uiPriority w:val="99"/>
     <w:semiHidden/>
@@ -3385,16 +3400,16 @@
       </w:tblCellMar>
     </w:tblPr>
   </w:style>
-  <w:style w:type="numbering" w:default="1" w:styleId="NoList">
+  <w:style w:type="numbering" w:default="1" w:styleId="Geenlijst">
     <w:name w:val="No List"/>
     <w:uiPriority w:val="99"/>
     <w:semiHidden/>
     <w:unhideWhenUsed/>
   </w:style>
-  <w:style w:type="character" w:customStyle="1" w:styleId="Heading1Char">
-    <w:name w:val="Heading 1 Char"/>
-    <w:basedOn w:val="DefaultParagraphFont"/>
-    <w:link w:val="Heading1"/>
+  <w:style w:type="character" w:customStyle="1" w:styleId="Kop1Char">
+    <w:name w:val="Kop 1 Char"/>
+    <w:basedOn w:val="Standaardalinea-lettertype"/>
+    <w:link w:val="Kop1"/>
     <w:uiPriority w:val="9"/>
     <w:rsid w:val="00A73D44"/>
     <w:rPr>
@@ -3404,10 +3419,10 @@
       <w:szCs w:val="32"/>
     </w:rPr>
   </w:style>
-  <w:style w:type="paragraph" w:styleId="TOCHeading">
+  <w:style w:type="paragraph" w:styleId="Kopvaninhoudsopgave">
     <w:name w:val="TOC Heading"/>
-    <w:basedOn w:val="Heading1"/>
-    <w:next w:val="Normal"/>
+    <w:basedOn w:val="Kop1"/>
+    <w:next w:val="Standaard"/>
     <w:uiPriority w:val="39"/>
     <w:unhideWhenUsed/>
     <w:qFormat/>
@@ -3419,10 +3434,10 @@
       <w:lang w:eastAsia="nl-NL"/>
     </w:rPr>
   </w:style>
-  <w:style w:type="paragraph" w:styleId="TOC1">
+  <w:style w:type="paragraph" w:styleId="Inhopg1">
     <w:name w:val="toc 1"/>
-    <w:basedOn w:val="Normal"/>
-    <w:next w:val="Normal"/>
+    <w:basedOn w:val="Standaard"/>
+    <w:next w:val="Standaard"/>
     <w:autoRedefine/>
     <w:uiPriority w:val="39"/>
     <w:unhideWhenUsed/>
@@ -3433,7 +3448,7 @@
   </w:style>
   <w:style w:type="character" w:styleId="Hyperlink">
     <w:name w:val="Hyperlink"/>
-    <w:basedOn w:val="DefaultParagraphFont"/>
+    <w:basedOn w:val="Standaardalinea-lettertype"/>
     <w:uiPriority w:val="99"/>
     <w:unhideWhenUsed/>
     <w:rsid w:val="00A73D44"/>
@@ -3442,10 +3457,10 @@
       <w:u w:val="single"/>
     </w:rPr>
   </w:style>
-  <w:style w:type="paragraph" w:styleId="Header">
+  <w:style w:type="paragraph" w:styleId="Koptekst">
     <w:name w:val="header"/>
-    <w:basedOn w:val="Normal"/>
-    <w:link w:val="HeaderChar"/>
+    <w:basedOn w:val="Standaard"/>
+    <w:link w:val="KoptekstChar"/>
     <w:uiPriority w:val="99"/>
     <w:unhideWhenUsed/>
     <w:rsid w:val="00F64242"/>
@@ -3457,17 +3472,17 @@
       <w:spacing w:after="0" w:line="240" w:lineRule="auto"/>
     </w:pPr>
   </w:style>
-  <w:style w:type="character" w:customStyle="1" w:styleId="HeaderChar">
-    <w:name w:val="Header Char"/>
-    <w:basedOn w:val="DefaultParagraphFont"/>
-    <w:link w:val="Header"/>
+  <w:style w:type="character" w:customStyle="1" w:styleId="KoptekstChar">
+    <w:name w:val="Koptekst Char"/>
+    <w:basedOn w:val="Standaardalinea-lettertype"/>
+    <w:link w:val="Koptekst"/>
     <w:uiPriority w:val="99"/>
     <w:rsid w:val="00F64242"/>
   </w:style>
-  <w:style w:type="paragraph" w:styleId="Footer">
+  <w:style w:type="paragraph" w:styleId="Voettekst">
     <w:name w:val="footer"/>
-    <w:basedOn w:val="Normal"/>
-    <w:link w:val="FooterChar"/>
+    <w:basedOn w:val="Standaard"/>
+    <w:link w:val="VoettekstChar"/>
     <w:uiPriority w:val="99"/>
     <w:unhideWhenUsed/>
     <w:rsid w:val="00F64242"/>
@@ -3479,16 +3494,16 @@
       <w:spacing w:after="0" w:line="240" w:lineRule="auto"/>
     </w:pPr>
   </w:style>
-  <w:style w:type="character" w:customStyle="1" w:styleId="FooterChar">
-    <w:name w:val="Footer Char"/>
-    <w:basedOn w:val="DefaultParagraphFont"/>
-    <w:link w:val="Footer"/>
+  <w:style w:type="character" w:customStyle="1" w:styleId="VoettekstChar">
+    <w:name w:val="Voettekst Char"/>
+    <w:basedOn w:val="Standaardalinea-lettertype"/>
+    <w:link w:val="Voettekst"/>
     <w:uiPriority w:val="99"/>
     <w:rsid w:val="00F64242"/>
   </w:style>
-  <w:style w:type="paragraph" w:styleId="ListParagraph">
+  <w:style w:type="paragraph" w:styleId="Lijstalinea">
     <w:name w:val="List Paragraph"/>
-    <w:basedOn w:val="Normal"/>
+    <w:basedOn w:val="Standaard"/>
     <w:uiPriority w:val="34"/>
     <w:qFormat/>
     <w:rsid w:val="00CF2D7E"/>
@@ -3497,9 +3512,9 @@
       <w:contextualSpacing/>
     </w:pPr>
   </w:style>
-  <w:style w:type="character" w:styleId="UnresolvedMention">
+  <w:style w:type="character" w:styleId="Onopgelostemelding">
     <w:name w:val="Unresolved Mention"/>
-    <w:basedOn w:val="DefaultParagraphFont"/>
+    <w:basedOn w:val="Standaardalinea-lettertype"/>
     <w:uiPriority w:val="99"/>
     <w:semiHidden/>
     <w:unhideWhenUsed/>
@@ -3509,9 +3524,9 @@
       <w:shd w:val="clear" w:color="auto" w:fill="E1DFDD"/>
     </w:rPr>
   </w:style>
-  <w:style w:type="table" w:styleId="TableGrid">
+  <w:style w:type="table" w:styleId="Tabelraster">
     <w:name w:val="Table Grid"/>
-    <w:basedOn w:val="TableNormal"/>
+    <w:basedOn w:val="Standaardtabel"/>
     <w:uiPriority w:val="39"/>
     <w:rsid w:val="005215FB"/>
     <w:pPr>
@@ -3831,7 +3846,7 @@
 </file>
 
 <file path=customXml/itemProps1.xml><?xml version="1.0" encoding="utf-8"?>
-<ds:datastoreItem xmlns:ds="http://schemas.openxmlformats.org/officeDocument/2006/customXml" ds:itemID="{FE5CF7E8-2042-4235-B01F-29F59EBD7074}">
+<ds:datastoreItem xmlns:ds="http://schemas.openxmlformats.org/officeDocument/2006/customXml" ds:itemID="{EC83BAF9-F1B5-439F-B9F3-2136D708AF50}">
   <ds:schemaRefs>
     <ds:schemaRef ds:uri="http://schemas.openxmlformats.org/officeDocument/2006/bibliography"/>
   </ds:schemaRefs>

</xml_diff>